<commit_message>
Updated the ModelBuilder in ItemsContext with OneToMany and ManyToMany
</commit_message>
<xml_diff>
--- a/Database/קשרים בין טבלאות.docx
+++ b/Database/קשרים בין טבלאות.docx
@@ -33,63 +33,17 @@
           <w:rFonts w:hint="cs"/>
           <w:rtl/>
         </w:rPr>
-        <w:t xml:space="preserve">טבלת </w:t>
-      </w:r>
-      <w:r>
-        <w:t>Users</w:t>
-      </w:r>
-      <w:r>
-        <w:rPr>
-          <w:rFonts w:hint="cs"/>
-          <w:rtl/>
-        </w:rPr>
-        <w:t xml:space="preserve"> ל-</w:t>
-      </w:r>
-      <w:r>
-        <w:t>Chats</w:t>
-      </w:r>
-      <w:r>
-        <w:rPr>
-          <w:rFonts w:hint="cs"/>
-          <w:rtl/>
-        </w:rPr>
-        <w:t>: קשר של יחיד (</w:t>
-      </w:r>
-      <w:r>
-        <w:t>Id</w:t>
-      </w:r>
-      <w:r>
-        <w:rPr>
-          <w:rFonts w:hint="cs"/>
-          <w:rtl/>
-        </w:rPr>
-        <w:t xml:space="preserve"> של צ'אט) לרשימת </w:t>
-      </w:r>
-      <w:proofErr w:type="spellStart"/>
-      <w:r>
-        <w:rPr>
-          <w:rFonts w:hint="cs"/>
-          <w:rtl/>
-        </w:rPr>
-        <w:t>יוזרים</w:t>
-      </w:r>
-      <w:proofErr w:type="spellEnd"/>
-      <w:r>
-        <w:rPr>
-          <w:rFonts w:hint="cs"/>
-          <w:rtl/>
-        </w:rPr>
-        <w:t xml:space="preserve"> (</w:t>
-      </w:r>
-      <w:r>
-        <w:t>List&lt;User&gt;</w:t>
-      </w:r>
-      <w:r>
-        <w:rPr>
-          <w:rFonts w:hint="cs"/>
-          <w:rtl/>
-        </w:rPr>
-        <w:t>).</w:t>
+        <w:t xml:space="preserve">לכל משתמש לאתחל רשימת </w:t>
+      </w:r>
+      <w:r>
+        <w:t>Contact</w:t>
+      </w:r>
+      <w:r>
+        <w:rPr>
+          <w:rFonts w:hint="cs"/>
+          <w:rtl/>
+        </w:rPr>
+        <w:t>-ים.</w:t>
       </w:r>
     </w:p>
     <w:p>
@@ -106,47 +60,7 @@
           <w:rFonts w:hint="cs"/>
           <w:rtl/>
         </w:rPr>
-        <w:t xml:space="preserve">טבלת </w:t>
-      </w:r>
-      <w:r>
-        <w:t>Chats</w:t>
-      </w:r>
-      <w:r>
-        <w:rPr>
-          <w:rFonts w:hint="cs"/>
-          <w:rtl/>
-        </w:rPr>
-        <w:t xml:space="preserve"> ל-</w:t>
-      </w:r>
-      <w:r>
-        <w:t>Messages</w:t>
-      </w:r>
-      <w:r>
-        <w:rPr>
-          <w:rFonts w:hint="cs"/>
-          <w:rtl/>
-        </w:rPr>
-        <w:t>: קשר של יחיד (</w:t>
-      </w:r>
-      <w:r>
-        <w:t>Id</w:t>
-      </w:r>
-      <w:r>
-        <w:rPr>
-          <w:rFonts w:hint="cs"/>
-          <w:rtl/>
-        </w:rPr>
-        <w:t xml:space="preserve"> של צ'אט) לרשימת הודעות (</w:t>
-      </w:r>
-      <w:r>
-        <w:t>List&lt;Message&gt;</w:t>
-      </w:r>
-      <w:r>
-        <w:rPr>
-          <w:rFonts w:hint="cs"/>
-          <w:rtl/>
-        </w:rPr>
-        <w:t>)</w:t>
+        <w:t>לכל צ'אט לאתחל רשימת הודעות.</w:t>
       </w:r>
     </w:p>
     <w:p>
@@ -163,48 +77,14 @@
           <w:rFonts w:hint="cs"/>
           <w:rtl/>
         </w:rPr>
-        <w:t xml:space="preserve">טבלת </w:t>
-      </w:r>
-      <w:r>
-        <w:t>Contacts</w:t>
-      </w:r>
-      <w:r>
-        <w:rPr>
-          <w:rFonts w:hint="cs"/>
-          <w:rtl/>
-        </w:rPr>
-        <w:t xml:space="preserve"> ל-</w:t>
-      </w:r>
-      <w:r>
-        <w:t>Users</w:t>
-      </w:r>
-      <w:r>
-        <w:rPr>
-          <w:rFonts w:hint="cs"/>
-          <w:rtl/>
-        </w:rPr>
-        <w:t>: קשר של יחיד (</w:t>
-      </w:r>
-      <w:r>
-        <w:t>Id</w:t>
-      </w:r>
-      <w:r>
-        <w:rPr>
-          <w:rFonts w:hint="cs"/>
-          <w:rtl/>
-        </w:rPr>
-        <w:t xml:space="preserve"> של איש קשר) לרשימת אנשי קשר (</w:t>
-      </w:r>
-      <w:r>
-        <w:t>List&lt;Contact&gt;</w:t>
-      </w:r>
-      <w:r>
-        <w:rPr>
-          <w:rFonts w:hint="cs"/>
-          <w:rtl/>
-        </w:rPr>
-        <w:t>)</w:t>
-      </w:r>
+        <w:t>לכל צ'אט לאתחל רשימת משתתפים</w:t>
+      </w:r>
+    </w:p>
+    <w:p>
+      <w:pPr>
+        <w:pStyle w:val="a7"/>
+        <w:jc w:val="both"/>
+      </w:pPr>
     </w:p>
     <w:p>
       <w:pPr>
@@ -223,7 +103,7 @@
         <w:t xml:space="preserve">טבלת </w:t>
       </w:r>
       <w:r>
-        <w:t>Messages</w:t>
+        <w:t>Users</w:t>
       </w:r>
       <w:r>
         <w:rPr>
@@ -233,77 +113,34 @@
         <w:t xml:space="preserve"> ל-</w:t>
       </w:r>
       <w:r>
-        <w:t>Users</w:t>
-      </w:r>
-      <w:r>
-        <w:rPr>
-          <w:rFonts w:hint="cs"/>
-          <w:rtl/>
-        </w:rPr>
-        <w:t>:</w:t>
-      </w:r>
-      <w:r>
-        <w:rPr>
-          <w:rFonts w:hint="cs"/>
-          <w:rtl/>
-        </w:rPr>
-        <w:t xml:space="preserve"> קשר של יחיד (</w:t>
-      </w:r>
-      <w:proofErr w:type="spellStart"/>
-      <w:r>
-        <w:t>SenderUsername</w:t>
-      </w:r>
-      <w:proofErr w:type="spellEnd"/>
-      <w:r>
-        <w:rPr>
-          <w:rFonts w:hint="cs"/>
-          <w:rtl/>
-        </w:rPr>
-        <w:t>) ליחיד (</w:t>
-      </w:r>
-      <w:r>
-        <w:t>Username</w:t>
-      </w:r>
-      <w:r>
-        <w:rPr>
-          <w:rFonts w:hint="cs"/>
-          <w:rtl/>
-        </w:rPr>
-        <w:t>) ב-</w:t>
-      </w:r>
-      <w:r>
-        <w:t>Users</w:t>
-      </w:r>
-      <w:r>
-        <w:rPr>
-          <w:rFonts w:hint="cs"/>
-          <w:rtl/>
-        </w:rPr>
-        <w:t>.</w:t>
-      </w:r>
-    </w:p>
-    <w:p>
-      <w:pPr>
-        <w:jc w:val="both"/>
-        <w:rPr>
-          <w:rtl/>
-        </w:rPr>
-      </w:pPr>
-    </w:p>
-    <w:p>
-      <w:pPr>
-        <w:jc w:val="both"/>
-        <w:rPr>
-          <w:u w:val="single"/>
-        </w:rPr>
-      </w:pPr>
-      <w:r>
-        <w:rPr>
-          <w:rFonts w:hint="cs"/>
-          <w:u w:val="single"/>
-          <w:rtl/>
-        </w:rPr>
-        <w:t>יחיד ליחיד</w:t>
+        <w:t>Chats</w:t>
+      </w:r>
+      <w:r>
+        <w:rPr>
+          <w:rFonts w:hint="cs"/>
+          <w:rtl/>
+        </w:rPr>
+        <w:t>: קשר של יחיד (</w:t>
+      </w:r>
+      <w:r>
+        <w:t>Id</w:t>
+      </w:r>
+      <w:r>
+        <w:rPr>
+          <w:rFonts w:hint="cs"/>
+          <w:rtl/>
+        </w:rPr>
+        <w:t xml:space="preserve"> של צ'אט) לרשימת יוזרים (</w:t>
+      </w:r>
+      <w:r>
+        <w:t>List&lt;User&gt;</w:t>
+      </w:r>
+      <w:r>
+        <w:rPr>
+          <w:rFonts w:hint="cs"/>
+          <w:rtl/>
+        </w:rPr>
+        <w:t>).</w:t>
       </w:r>
     </w:p>
     <w:p>
@@ -314,9 +151,6 @@
           <w:numId w:val="2"/>
         </w:numPr>
         <w:jc w:val="both"/>
-        <w:rPr>
-          <w:rtl/>
-        </w:rPr>
       </w:pPr>
       <w:r>
         <w:rPr>
@@ -326,6 +160,63 @@
         <w:t xml:space="preserve">טבלת </w:t>
       </w:r>
       <w:r>
+        <w:t>Chats</w:t>
+      </w:r>
+      <w:r>
+        <w:rPr>
+          <w:rFonts w:hint="cs"/>
+          <w:rtl/>
+        </w:rPr>
+        <w:t xml:space="preserve"> ל-</w:t>
+      </w:r>
+      <w:r>
+        <w:t>Messages</w:t>
+      </w:r>
+      <w:r>
+        <w:rPr>
+          <w:rFonts w:hint="cs"/>
+          <w:rtl/>
+        </w:rPr>
+        <w:t>: קשר של יחיד (</w:t>
+      </w:r>
+      <w:r>
+        <w:t>Id</w:t>
+      </w:r>
+      <w:r>
+        <w:rPr>
+          <w:rFonts w:hint="cs"/>
+          <w:rtl/>
+        </w:rPr>
+        <w:t xml:space="preserve"> של צ'אט) לרשימת הודעות (</w:t>
+      </w:r>
+      <w:r>
+        <w:t>List&lt;Message&gt;</w:t>
+      </w:r>
+      <w:r>
+        <w:rPr>
+          <w:rFonts w:hint="cs"/>
+          <w:rtl/>
+        </w:rPr>
+        <w:t>)</w:t>
+      </w:r>
+    </w:p>
+    <w:p>
+      <w:pPr>
+        <w:pStyle w:val="a7"/>
+        <w:numPr>
+          <w:ilvl w:val="0"/>
+          <w:numId w:val="2"/>
+        </w:numPr>
+        <w:jc w:val="both"/>
+      </w:pPr>
+      <w:r>
+        <w:rPr>
+          <w:rFonts w:hint="cs"/>
+          <w:rtl/>
+        </w:rPr>
+        <w:t xml:space="preserve">טבלת </w:t>
+      </w:r>
+      <w:r>
         <w:t>Contacts</w:t>
       </w:r>
       <w:r>
@@ -343,6 +234,164 @@
           <w:rFonts w:hint="cs"/>
           <w:rtl/>
         </w:rPr>
+        <w:t>: קשר של יחיד (</w:t>
+      </w:r>
+      <w:r>
+        <w:t>Id</w:t>
+      </w:r>
+      <w:r>
+        <w:rPr>
+          <w:rFonts w:hint="cs"/>
+          <w:rtl/>
+        </w:rPr>
+        <w:t xml:space="preserve"> של איש קשר) לרשימת אנשי קשר (</w:t>
+      </w:r>
+      <w:r>
+        <w:t>List&lt;Contact&gt;</w:t>
+      </w:r>
+      <w:r>
+        <w:rPr>
+          <w:rFonts w:hint="cs"/>
+          <w:rtl/>
+        </w:rPr>
+        <w:t>)</w:t>
+      </w:r>
+    </w:p>
+    <w:p>
+      <w:pPr>
+        <w:pStyle w:val="a7"/>
+        <w:numPr>
+          <w:ilvl w:val="0"/>
+          <w:numId w:val="2"/>
+        </w:numPr>
+        <w:jc w:val="both"/>
+      </w:pPr>
+      <w:r>
+        <w:rPr>
+          <w:rFonts w:hint="cs"/>
+          <w:rtl/>
+        </w:rPr>
+        <w:t xml:space="preserve">טבלת </w:t>
+      </w:r>
+      <w:r>
+        <w:t>Messages</w:t>
+      </w:r>
+      <w:r>
+        <w:rPr>
+          <w:rFonts w:hint="cs"/>
+          <w:rtl/>
+        </w:rPr>
+        <w:t xml:space="preserve"> ל-</w:t>
+      </w:r>
+      <w:r>
+        <w:t>Users</w:t>
+      </w:r>
+      <w:r>
+        <w:rPr>
+          <w:rFonts w:hint="cs"/>
+          <w:rtl/>
+        </w:rPr>
+        <w:t>:</w:t>
+      </w:r>
+      <w:r>
+        <w:rPr>
+          <w:rFonts w:hint="cs"/>
+          <w:rtl/>
+        </w:rPr>
+        <w:t xml:space="preserve"> קשר של יחיד (</w:t>
+      </w:r>
+      <w:r>
+        <w:t>SenderUsername</w:t>
+      </w:r>
+      <w:r>
+        <w:rPr>
+          <w:rFonts w:hint="cs"/>
+          <w:rtl/>
+        </w:rPr>
+        <w:t>) ליחיד (</w:t>
+      </w:r>
+      <w:r>
+        <w:t>Username</w:t>
+      </w:r>
+      <w:r>
+        <w:rPr>
+          <w:rFonts w:hint="cs"/>
+          <w:rtl/>
+        </w:rPr>
+        <w:t>) ב-</w:t>
+      </w:r>
+      <w:r>
+        <w:t>Users</w:t>
+      </w:r>
+      <w:r>
+        <w:rPr>
+          <w:rFonts w:hint="cs"/>
+          <w:rtl/>
+        </w:rPr>
+        <w:t>.</w:t>
+      </w:r>
+    </w:p>
+    <w:p>
+      <w:pPr>
+        <w:jc w:val="both"/>
+        <w:rPr>
+          <w:rtl/>
+        </w:rPr>
+      </w:pPr>
+    </w:p>
+    <w:p>
+      <w:pPr>
+        <w:jc w:val="both"/>
+        <w:rPr>
+          <w:u w:val="single"/>
+        </w:rPr>
+      </w:pPr>
+      <w:r>
+        <w:rPr>
+          <w:rFonts w:hint="cs"/>
+          <w:u w:val="single"/>
+          <w:rtl/>
+        </w:rPr>
+        <w:t>יחיד ליחיד</w:t>
+      </w:r>
+    </w:p>
+    <w:p>
+      <w:pPr>
+        <w:pStyle w:val="a7"/>
+        <w:numPr>
+          <w:ilvl w:val="0"/>
+          <w:numId w:val="2"/>
+        </w:numPr>
+        <w:jc w:val="both"/>
+        <w:rPr>
+          <w:rtl/>
+        </w:rPr>
+      </w:pPr>
+      <w:r>
+        <w:rPr>
+          <w:rFonts w:hint="cs"/>
+          <w:rtl/>
+        </w:rPr>
+        <w:t xml:space="preserve">טבלת </w:t>
+      </w:r>
+      <w:r>
+        <w:t>Contacts</w:t>
+      </w:r>
+      <w:r>
+        <w:rPr>
+          <w:rFonts w:hint="cs"/>
+          <w:rtl/>
+        </w:rPr>
+        <w:t xml:space="preserve"> ל-</w:t>
+      </w:r>
+      <w:r>
+        <w:t>Users</w:t>
+      </w:r>
+      <w:r>
+        <w:rPr>
+          <w:rFonts w:hint="cs"/>
+          <w:rtl/>
+        </w:rPr>
         <w:t>: קשר של יחיד</w:t>
       </w:r>
       <w:r>
@@ -362,11 +411,9 @@
         </w:rPr>
         <w:t xml:space="preserve">, </w:t>
       </w:r>
-      <w:proofErr w:type="spellStart"/>
       <w:r>
         <w:t>OfUser</w:t>
       </w:r>
-      <w:proofErr w:type="spellEnd"/>
       <w:r>
         <w:rPr>
           <w:rFonts w:hint="cs"/>
@@ -374,11 +421,9 @@
         </w:rPr>
         <w:t xml:space="preserve"> של משתמש) ל</w:t>
       </w:r>
-      <w:proofErr w:type="spellStart"/>
       <w:r>
         <w:t>ContactId</w:t>
       </w:r>
-      <w:proofErr w:type="spellEnd"/>
     </w:p>
     <w:p>
       <w:pPr>
@@ -736,7 +781,7 @@
             </mc:Choice>
             <mc:Fallback>
               <w:pict>
-                <v:shapetype w14:anchorId="5F165502" id="_x0000_t32" coordsize="21600,21600" o:spt="32" o:oned="t" path="m,l21600,21600e" filled="f">
+                <v:shapetype w14:anchorId="38E34DD9" id="_x0000_t32" coordsize="21600,21600" o:spt="32" o:oned="t" path="m,l21600,21600e" filled="f">
                   <v:path arrowok="t" fillok="f" o:connecttype="none"/>
                   <o:lock v:ext="edit" shapetype="t"/>
                 </v:shapetype>

</xml_diff>